<commit_message>
Added linear cross-polarization specification proposal
</commit_message>
<xml_diff>
--- a/Engineering/Requirements/Air_Interface/Phase4TableOfContentsProposed.docx
+++ b/Engineering/Requirements/Air_Interface/Phase4TableOfContentsProposed.docx
@@ -346,8 +346,9 @@
       <w:r>
         <w:t xml:space="preserve">cussed. </w:t>
       </w:r>
-      <w:bookmarkStart w:id="0" w:name="_GoBack"/>
-      <w:bookmarkEnd w:id="0"/>
+      <w:r>
+        <w:t xml:space="preserve">The downlink shall be linearly polarized, and cross-polarized with respect to the uplink. </w:t>
+      </w:r>
     </w:p>
     <w:p>
       <w:r>
@@ -410,15 +411,26 @@
       <w:r>
         <w:t xml:space="preserve">channels. </w:t>
       </w:r>
+      <w:r>
+        <w:t xml:space="preserve">Signal shall be linearly polarized, and cross-polarized with respect to the downlink. </w:t>
+      </w:r>
+      <w:bookmarkStart w:id="0" w:name="_GoBack"/>
+      <w:bookmarkEnd w:id="0"/>
     </w:p>
     <w:p>
-      <w:proofErr w:type="spellStart"/>
-      <w:r>
-        <w:t>SatChat</w:t>
-      </w:r>
-      <w:proofErr w:type="spellEnd"/>
-      <w:r>
-        <w:t xml:space="preserve"> 1k is expected to be 1kHz MSK within a subdivided 100kHz channel. </w:t>
+      <w:r>
+        <w:t>Low Data Rate</w:t>
+      </w:r>
+    </w:p>
+    <w:p>
+      <w:r>
+        <w:t>SatChat 1k</w:t>
+      </w:r>
+      <w:r>
+        <w:t xml:space="preserve"> mode</w:t>
+      </w:r>
+      <w:r>
+        <w:t xml:space="preserve"> is expected to be 1kHz MSK within a subdivided 100kHz channel. </w:t>
       </w:r>
     </w:p>
     <w:p/>
@@ -4264,49 +4276,49 @@
     </dgm:pt>
   </dgm:ptLst>
   <dgm:cxnLst>
+    <dgm:cxn modelId="{A1DEB5F9-CD64-5F4F-B3CA-2D1201951E35}" type="presOf" srcId="{642604E1-F913-2E40-83DF-6DDB1BAC96D4}" destId="{132D6BDB-B6A8-B24E-95F9-C03D610378B2}" srcOrd="0" destOrd="0" presId="urn:microsoft.com/office/officeart/2005/8/layout/list1"/>
     <dgm:cxn modelId="{CF04BB27-159F-1243-AD9D-104D3D4960F6}" srcId="{642604E1-F913-2E40-83DF-6DDB1BAC96D4}" destId="{AE678755-34D9-7E4A-915C-FC2C63231EBB}" srcOrd="0" destOrd="0" parTransId="{E60EE9F5-82D1-0649-AAAB-FF9F331161C5}" sibTransId="{EB01B92E-DF20-EF43-B1F5-8D2E8DCA29CD}"/>
-    <dgm:cxn modelId="{8A3A1E4E-750A-E54A-A9EC-0C830726F821}" type="presOf" srcId="{FAB95D5D-69F5-7F48-A871-BC063A1EF591}" destId="{8D954B33-1F07-1640-BABC-2F73259DB681}" srcOrd="0" destOrd="2" presId="urn:microsoft.com/office/officeart/2005/8/layout/list1"/>
+    <dgm:cxn modelId="{4AE1066B-8222-3C4A-91FF-FB6F13C4D285}" srcId="{642604E1-F913-2E40-83DF-6DDB1BAC96D4}" destId="{DD8F5D97-B609-FD4B-BEAE-4A0D65577485}" srcOrd="1" destOrd="0" parTransId="{B07317E0-C287-AD46-93A3-AA93BD862BCB}" sibTransId="{84608136-4719-7B49-A220-F796F7B0C916}"/>
+    <dgm:cxn modelId="{0875472E-AD55-D449-8B90-2EC4F2F8A88E}" type="presOf" srcId="{7295F607-8437-7E4B-944F-3B8570FC5543}" destId="{96989650-ADA7-124E-9358-E6D67E2D21AC}" srcOrd="0" destOrd="1" presId="urn:microsoft.com/office/officeart/2005/8/layout/list1"/>
+    <dgm:cxn modelId="{EE76E503-661F-6742-8CAD-93DAE1FE4FE7}" type="presOf" srcId="{7DA90015-0604-1449-B99D-50AA37196E0E}" destId="{96989650-ADA7-124E-9358-E6D67E2D21AC}" srcOrd="0" destOrd="2" presId="urn:microsoft.com/office/officeart/2005/8/layout/list1"/>
+    <dgm:cxn modelId="{29752DB0-7CD8-3241-93C2-5E179FBB3949}" type="presOf" srcId="{AE678755-34D9-7E4A-915C-FC2C63231EBB}" destId="{454CF7E0-0A36-5E4B-8969-4201E5A24B94}" srcOrd="0" destOrd="0" presId="urn:microsoft.com/office/officeart/2005/8/layout/list1"/>
+    <dgm:cxn modelId="{7302E069-BCD5-E848-AB4D-6FAB55AFE916}" srcId="{3956EF87-1FB4-0248-8E81-1F7F0A1C44F2}" destId="{10E895E9-1D48-C744-B86D-82FDA8149570}" srcOrd="1" destOrd="0" parTransId="{08EC74B8-12DE-5D4F-AF04-68ADC0FB6828}" sibTransId="{C26C1A16-C02A-9C41-8168-A057F3A10CDB}"/>
+    <dgm:cxn modelId="{18FACF75-CB7A-E149-9B9F-3390340B88AA}" srcId="{3956EF87-1FB4-0248-8E81-1F7F0A1C44F2}" destId="{FAB95D5D-69F5-7F48-A871-BC063A1EF591}" srcOrd="2" destOrd="0" parTransId="{C3600EAB-D95F-1943-983D-3DA2B5E37AE3}" sibTransId="{42A7B93E-6623-8A41-A5C7-FB114EDC9E38}"/>
+    <dgm:cxn modelId="{29E77F48-8F60-C04D-AB10-4A4D7B47189E}" srcId="{43AACC1D-6F5B-8146-B673-48B509B05035}" destId="{642604E1-F913-2E40-83DF-6DDB1BAC96D4}" srcOrd="1" destOrd="0" parTransId="{CDBEF173-BBE8-6345-B070-6AAA122D7F01}" sibTransId="{5567C965-D5B9-F244-9A50-616F6B76B46F}"/>
+    <dgm:cxn modelId="{9194AD34-257D-B848-8B35-E483BF3503D5}" type="presOf" srcId="{FAB95D5D-69F5-7F48-A871-BC063A1EF591}" destId="{8D954B33-1F07-1640-BABC-2F73259DB681}" srcOrd="0" destOrd="2" presId="urn:microsoft.com/office/officeart/2005/8/layout/list1"/>
     <dgm:cxn modelId="{684254B9-FA05-8040-9AC4-B7B7C09CE34E}" srcId="{C1246001-E9C1-484C-B1E5-E8C5A9335F6B}" destId="{7DA90015-0604-1449-B99D-50AA37196E0E}" srcOrd="2" destOrd="0" parTransId="{7C5067C1-229A-0D40-B432-B58A59B5FAF0}" sibTransId="{BD7EC4B4-D13B-1B4A-9CA3-CCF7EEBA77A2}"/>
-    <dgm:cxn modelId="{FBD53F2B-9A3D-594A-AFA9-1C096953286B}" type="presOf" srcId="{AE678755-34D9-7E4A-915C-FC2C63231EBB}" destId="{454CF7E0-0A36-5E4B-8969-4201E5A24B94}" srcOrd="0" destOrd="0" presId="urn:microsoft.com/office/officeart/2005/8/layout/list1"/>
-    <dgm:cxn modelId="{6C1E14EA-7DED-DA41-BD29-EBCC82B70B42}" type="presOf" srcId="{C1246001-E9C1-484C-B1E5-E8C5A9335F6B}" destId="{38CCD804-8F5B-484C-861C-8BC41EA43119}" srcOrd="0" destOrd="0" presId="urn:microsoft.com/office/officeart/2005/8/layout/list1"/>
-    <dgm:cxn modelId="{25A39F3A-606D-8E47-AA46-1E86C2F9DBE2}" type="presOf" srcId="{43AACC1D-6F5B-8146-B673-48B509B05035}" destId="{3D1795AF-BF6B-934D-9AAC-7B3342AB7163}" srcOrd="0" destOrd="0" presId="urn:microsoft.com/office/officeart/2005/8/layout/list1"/>
-    <dgm:cxn modelId="{82799735-BCFF-324C-BF3C-B25282DC98CC}" type="presOf" srcId="{17A62F63-5FE3-5143-A872-F3C175C30110}" destId="{8D954B33-1F07-1640-BABC-2F73259DB681}" srcOrd="0" destOrd="0" presId="urn:microsoft.com/office/officeart/2005/8/layout/list1"/>
+    <dgm:cxn modelId="{0D6D99A8-CC4A-F343-BE15-A50AF9D0DF18}" type="presOf" srcId="{3956EF87-1FB4-0248-8E81-1F7F0A1C44F2}" destId="{8945A6BC-BC77-564F-8548-3795AF595003}" srcOrd="0" destOrd="0" presId="urn:microsoft.com/office/officeart/2005/8/layout/list1"/>
+    <dgm:cxn modelId="{CA1726F0-1746-134D-9FF5-B0A31076A246}" type="presOf" srcId="{C1246001-E9C1-484C-B1E5-E8C5A9335F6B}" destId="{2B7A1C2C-3F8F-6B45-9076-B61E7B1CDE90}" srcOrd="1" destOrd="0" presId="urn:microsoft.com/office/officeart/2005/8/layout/list1"/>
+    <dgm:cxn modelId="{E7B77BFB-BE32-8A4D-8ED1-F7D0BF103BCC}" type="presOf" srcId="{3956EF87-1FB4-0248-8E81-1F7F0A1C44F2}" destId="{E16381AB-15D8-F445-AC18-294C8F0D32DD}" srcOrd="1" destOrd="0" presId="urn:microsoft.com/office/officeart/2005/8/layout/list1"/>
+    <dgm:cxn modelId="{9F1F43C1-2AC1-3C47-B326-258A4F087030}" type="presOf" srcId="{642604E1-F913-2E40-83DF-6DDB1BAC96D4}" destId="{EFD967CF-84EC-F648-B5D2-203DC61AADB4}" srcOrd="1" destOrd="0" presId="urn:microsoft.com/office/officeart/2005/8/layout/list1"/>
+    <dgm:cxn modelId="{3209C312-0EB9-DF45-809F-3989DD6BD2B1}" type="presOf" srcId="{DD8F5D97-B609-FD4B-BEAE-4A0D65577485}" destId="{454CF7E0-0A36-5E4B-8969-4201E5A24B94}" srcOrd="0" destOrd="1" presId="urn:microsoft.com/office/officeart/2005/8/layout/list1"/>
+    <dgm:cxn modelId="{E4666D4B-1BD3-E44D-92F1-B8AA117CB826}" srcId="{3956EF87-1FB4-0248-8E81-1F7F0A1C44F2}" destId="{17A62F63-5FE3-5143-A872-F3C175C30110}" srcOrd="0" destOrd="0" parTransId="{213324C6-F059-8842-A997-58133E173CA0}" sibTransId="{DE649928-B10B-CD46-B1A8-511A68E73BCF}"/>
+    <dgm:cxn modelId="{A28D3B73-392D-3943-AD06-6257580A7E31}" type="presOf" srcId="{FC90DDFE-9D11-AB48-9901-6960A0161B9A}" destId="{96989650-ADA7-124E-9358-E6D67E2D21AC}" srcOrd="0" destOrd="0" presId="urn:microsoft.com/office/officeart/2005/8/layout/list1"/>
+    <dgm:cxn modelId="{4AA2B4A7-0143-3B45-9E37-F863BD69DEE9}" type="presOf" srcId="{C1246001-E9C1-484C-B1E5-E8C5A9335F6B}" destId="{38CCD804-8F5B-484C-861C-8BC41EA43119}" srcOrd="0" destOrd="0" presId="urn:microsoft.com/office/officeart/2005/8/layout/list1"/>
+    <dgm:cxn modelId="{794DD02A-BD58-B743-AF2D-3634E06DAC01}" srcId="{C1246001-E9C1-484C-B1E5-E8C5A9335F6B}" destId="{7295F607-8437-7E4B-944F-3B8570FC5543}" srcOrd="1" destOrd="0" parTransId="{C37A35C9-C2D6-9649-A10B-48A90DDEB236}" sibTransId="{A22A101A-5BB4-1042-B755-301DCDE7EF37}"/>
+    <dgm:cxn modelId="{E372A4DC-6975-4046-AFEB-105AF07570BD}" type="presOf" srcId="{43AACC1D-6F5B-8146-B673-48B509B05035}" destId="{3D1795AF-BF6B-934D-9AAC-7B3342AB7163}" srcOrd="0" destOrd="0" presId="urn:microsoft.com/office/officeart/2005/8/layout/list1"/>
+    <dgm:cxn modelId="{25101124-055F-2549-AD61-AF1637CCDCC3}" type="presOf" srcId="{17A62F63-5FE3-5143-A872-F3C175C30110}" destId="{8D954B33-1F07-1640-BABC-2F73259DB681}" srcOrd="0" destOrd="0" presId="urn:microsoft.com/office/officeart/2005/8/layout/list1"/>
+    <dgm:cxn modelId="{0950C696-9BFC-A945-9FC3-C227FF89C459}" type="presOf" srcId="{10E895E9-1D48-C744-B86D-82FDA8149570}" destId="{8D954B33-1F07-1640-BABC-2F73259DB681}" srcOrd="0" destOrd="1" presId="urn:microsoft.com/office/officeart/2005/8/layout/list1"/>
+    <dgm:cxn modelId="{B50AE044-91A4-EB4E-843C-8DF72B2012A8}" srcId="{C1246001-E9C1-484C-B1E5-E8C5A9335F6B}" destId="{FC90DDFE-9D11-AB48-9901-6960A0161B9A}" srcOrd="0" destOrd="0" parTransId="{26071C56-A602-0441-9939-B1EB76E48577}" sibTransId="{2D2F31AA-F41E-374F-8C4A-D29D55FF1987}"/>
     <dgm:cxn modelId="{D16B866B-9FCE-EC43-88FA-80B0F3F62981}" srcId="{43AACC1D-6F5B-8146-B673-48B509B05035}" destId="{3956EF87-1FB4-0248-8E81-1F7F0A1C44F2}" srcOrd="0" destOrd="0" parTransId="{8C8B3416-DF81-A040-A0AE-71C44D615E84}" sibTransId="{8D26E07E-F2D2-E740-9429-BB3F9DBE2770}"/>
-    <dgm:cxn modelId="{4AE1066B-8222-3C4A-91FF-FB6F13C4D285}" srcId="{642604E1-F913-2E40-83DF-6DDB1BAC96D4}" destId="{DD8F5D97-B609-FD4B-BEAE-4A0D65577485}" srcOrd="1" destOrd="0" parTransId="{B07317E0-C287-AD46-93A3-AA93BD862BCB}" sibTransId="{84608136-4719-7B49-A220-F796F7B0C916}"/>
-    <dgm:cxn modelId="{B50AE044-91A4-EB4E-843C-8DF72B2012A8}" srcId="{C1246001-E9C1-484C-B1E5-E8C5A9335F6B}" destId="{FC90DDFE-9D11-AB48-9901-6960A0161B9A}" srcOrd="0" destOrd="0" parTransId="{26071C56-A602-0441-9939-B1EB76E48577}" sibTransId="{2D2F31AA-F41E-374F-8C4A-D29D55FF1987}"/>
-    <dgm:cxn modelId="{BD89F969-CC89-7E4D-B2C0-74413DB4993A}" type="presOf" srcId="{3956EF87-1FB4-0248-8E81-1F7F0A1C44F2}" destId="{E16381AB-15D8-F445-AC18-294C8F0D32DD}" srcOrd="1" destOrd="0" presId="urn:microsoft.com/office/officeart/2005/8/layout/list1"/>
-    <dgm:cxn modelId="{BD5DC80B-63B3-9743-81C2-38C9E4B27FB5}" type="presOf" srcId="{DD8F5D97-B609-FD4B-BEAE-4A0D65577485}" destId="{454CF7E0-0A36-5E4B-8969-4201E5A24B94}" srcOrd="0" destOrd="1" presId="urn:microsoft.com/office/officeart/2005/8/layout/list1"/>
     <dgm:cxn modelId="{BBA6F6E3-1781-614E-AEA5-C5C1270D8E89}" srcId="{43AACC1D-6F5B-8146-B673-48B509B05035}" destId="{C1246001-E9C1-484C-B1E5-E8C5A9335F6B}" srcOrd="2" destOrd="0" parTransId="{71204C26-03B1-7B42-B19A-8C1DA0191B3C}" sibTransId="{BD1028C8-44E4-4443-A33C-FE2D30C41723}"/>
-    <dgm:cxn modelId="{56AD9E22-6873-654F-86F7-13AC0708B73A}" type="presOf" srcId="{3956EF87-1FB4-0248-8E81-1F7F0A1C44F2}" destId="{8945A6BC-BC77-564F-8548-3795AF595003}" srcOrd="0" destOrd="0" presId="urn:microsoft.com/office/officeart/2005/8/layout/list1"/>
-    <dgm:cxn modelId="{1369AA36-446C-E148-B502-E1DDB1A60D9E}" type="presOf" srcId="{7295F607-8437-7E4B-944F-3B8570FC5543}" destId="{96989650-ADA7-124E-9358-E6D67E2D21AC}" srcOrd="0" destOrd="1" presId="urn:microsoft.com/office/officeart/2005/8/layout/list1"/>
-    <dgm:cxn modelId="{29E77F48-8F60-C04D-AB10-4A4D7B47189E}" srcId="{43AACC1D-6F5B-8146-B673-48B509B05035}" destId="{642604E1-F913-2E40-83DF-6DDB1BAC96D4}" srcOrd="1" destOrd="0" parTransId="{CDBEF173-BBE8-6345-B070-6AAA122D7F01}" sibTransId="{5567C965-D5B9-F244-9A50-616F6B76B46F}"/>
-    <dgm:cxn modelId="{587D884C-CD3A-FD4C-B51D-82AB1875E281}" type="presOf" srcId="{FC90DDFE-9D11-AB48-9901-6960A0161B9A}" destId="{96989650-ADA7-124E-9358-E6D67E2D21AC}" srcOrd="0" destOrd="0" presId="urn:microsoft.com/office/officeart/2005/8/layout/list1"/>
-    <dgm:cxn modelId="{E51879F5-C627-7C43-8E1D-029A6779E234}" type="presOf" srcId="{7DA90015-0604-1449-B99D-50AA37196E0E}" destId="{96989650-ADA7-124E-9358-E6D67E2D21AC}" srcOrd="0" destOrd="2" presId="urn:microsoft.com/office/officeart/2005/8/layout/list1"/>
-    <dgm:cxn modelId="{E4666D4B-1BD3-E44D-92F1-B8AA117CB826}" srcId="{3956EF87-1FB4-0248-8E81-1F7F0A1C44F2}" destId="{17A62F63-5FE3-5143-A872-F3C175C30110}" srcOrd="0" destOrd="0" parTransId="{213324C6-F059-8842-A997-58133E173CA0}" sibTransId="{DE649928-B10B-CD46-B1A8-511A68E73BCF}"/>
-    <dgm:cxn modelId="{7302E069-BCD5-E848-AB4D-6FAB55AFE916}" srcId="{3956EF87-1FB4-0248-8E81-1F7F0A1C44F2}" destId="{10E895E9-1D48-C744-B86D-82FDA8149570}" srcOrd="1" destOrd="0" parTransId="{08EC74B8-12DE-5D4F-AF04-68ADC0FB6828}" sibTransId="{C26C1A16-C02A-9C41-8168-A057F3A10CDB}"/>
-    <dgm:cxn modelId="{B528BBEB-302E-4E45-A522-2A951858EC19}" type="presOf" srcId="{642604E1-F913-2E40-83DF-6DDB1BAC96D4}" destId="{132D6BDB-B6A8-B24E-95F9-C03D610378B2}" srcOrd="0" destOrd="0" presId="urn:microsoft.com/office/officeart/2005/8/layout/list1"/>
-    <dgm:cxn modelId="{ACF3A5D3-2213-1E46-9324-30B0EE5EB205}" type="presOf" srcId="{642604E1-F913-2E40-83DF-6DDB1BAC96D4}" destId="{EFD967CF-84EC-F648-B5D2-203DC61AADB4}" srcOrd="1" destOrd="0" presId="urn:microsoft.com/office/officeart/2005/8/layout/list1"/>
-    <dgm:cxn modelId="{36F98858-C6EC-D34E-80B7-6F15ECDFE1BB}" type="presOf" srcId="{C1246001-E9C1-484C-B1E5-E8C5A9335F6B}" destId="{2B7A1C2C-3F8F-6B45-9076-B61E7B1CDE90}" srcOrd="1" destOrd="0" presId="urn:microsoft.com/office/officeart/2005/8/layout/list1"/>
-    <dgm:cxn modelId="{73053231-FD3E-E740-9313-83EB4A1B589C}" type="presOf" srcId="{10E895E9-1D48-C744-B86D-82FDA8149570}" destId="{8D954B33-1F07-1640-BABC-2F73259DB681}" srcOrd="0" destOrd="1" presId="urn:microsoft.com/office/officeart/2005/8/layout/list1"/>
-    <dgm:cxn modelId="{18FACF75-CB7A-E149-9B9F-3390340B88AA}" srcId="{3956EF87-1FB4-0248-8E81-1F7F0A1C44F2}" destId="{FAB95D5D-69F5-7F48-A871-BC063A1EF591}" srcOrd="2" destOrd="0" parTransId="{C3600EAB-D95F-1943-983D-3DA2B5E37AE3}" sibTransId="{42A7B93E-6623-8A41-A5C7-FB114EDC9E38}"/>
-    <dgm:cxn modelId="{794DD02A-BD58-B743-AF2D-3634E06DAC01}" srcId="{C1246001-E9C1-484C-B1E5-E8C5A9335F6B}" destId="{7295F607-8437-7E4B-944F-3B8570FC5543}" srcOrd="1" destOrd="0" parTransId="{C37A35C9-C2D6-9649-A10B-48A90DDEB236}" sibTransId="{A22A101A-5BB4-1042-B755-301DCDE7EF37}"/>
-    <dgm:cxn modelId="{BE6FF743-B84F-DF4D-BDF7-D19B704F4FE7}" type="presParOf" srcId="{3D1795AF-BF6B-934D-9AAC-7B3342AB7163}" destId="{42F99426-8FF0-D14A-85D9-93CFBC766B40}" srcOrd="0" destOrd="0" presId="urn:microsoft.com/office/officeart/2005/8/layout/list1"/>
-    <dgm:cxn modelId="{30A51CA2-8BDC-CA47-9E96-5D52A2D0BD76}" type="presParOf" srcId="{42F99426-8FF0-D14A-85D9-93CFBC766B40}" destId="{8945A6BC-BC77-564F-8548-3795AF595003}" srcOrd="0" destOrd="0" presId="urn:microsoft.com/office/officeart/2005/8/layout/list1"/>
-    <dgm:cxn modelId="{48F4AF56-7E29-F348-A10E-A080F31023FC}" type="presParOf" srcId="{42F99426-8FF0-D14A-85D9-93CFBC766B40}" destId="{E16381AB-15D8-F445-AC18-294C8F0D32DD}" srcOrd="1" destOrd="0" presId="urn:microsoft.com/office/officeart/2005/8/layout/list1"/>
-    <dgm:cxn modelId="{8F6719EA-C1F3-BB4B-89F8-44E7E92DC0E4}" type="presParOf" srcId="{3D1795AF-BF6B-934D-9AAC-7B3342AB7163}" destId="{BAF88751-8B26-7A41-B251-C14F60B61410}" srcOrd="1" destOrd="0" presId="urn:microsoft.com/office/officeart/2005/8/layout/list1"/>
-    <dgm:cxn modelId="{846488FA-F5D4-2F4C-84BF-9F5CB4FF886C}" type="presParOf" srcId="{3D1795AF-BF6B-934D-9AAC-7B3342AB7163}" destId="{8D954B33-1F07-1640-BABC-2F73259DB681}" srcOrd="2" destOrd="0" presId="urn:microsoft.com/office/officeart/2005/8/layout/list1"/>
-    <dgm:cxn modelId="{6D08D453-CD5B-894A-8B67-C66349521BCF}" type="presParOf" srcId="{3D1795AF-BF6B-934D-9AAC-7B3342AB7163}" destId="{C82E394B-4541-2344-A5D4-6062CF12A0D5}" srcOrd="3" destOrd="0" presId="urn:microsoft.com/office/officeart/2005/8/layout/list1"/>
-    <dgm:cxn modelId="{09D95C35-DB12-DA45-A120-CFB28448EF50}" type="presParOf" srcId="{3D1795AF-BF6B-934D-9AAC-7B3342AB7163}" destId="{10605AB3-D164-CE4A-A614-FDFC80BF9CC7}" srcOrd="4" destOrd="0" presId="urn:microsoft.com/office/officeart/2005/8/layout/list1"/>
-    <dgm:cxn modelId="{42148C04-0480-194B-B334-BC06BB7E5ADA}" type="presParOf" srcId="{10605AB3-D164-CE4A-A614-FDFC80BF9CC7}" destId="{132D6BDB-B6A8-B24E-95F9-C03D610378B2}" srcOrd="0" destOrd="0" presId="urn:microsoft.com/office/officeart/2005/8/layout/list1"/>
-    <dgm:cxn modelId="{24221CAA-DEA6-2647-9130-A2823B65A6F7}" type="presParOf" srcId="{10605AB3-D164-CE4A-A614-FDFC80BF9CC7}" destId="{EFD967CF-84EC-F648-B5D2-203DC61AADB4}" srcOrd="1" destOrd="0" presId="urn:microsoft.com/office/officeart/2005/8/layout/list1"/>
-    <dgm:cxn modelId="{9E9334FC-09EF-6840-9BA0-4B8E2308B9EC}" type="presParOf" srcId="{3D1795AF-BF6B-934D-9AAC-7B3342AB7163}" destId="{1E7ACB98-92BF-0340-9C98-3D3012D837EB}" srcOrd="5" destOrd="0" presId="urn:microsoft.com/office/officeart/2005/8/layout/list1"/>
-    <dgm:cxn modelId="{3E5538DD-E961-444C-986B-DBB7F15B0625}" type="presParOf" srcId="{3D1795AF-BF6B-934D-9AAC-7B3342AB7163}" destId="{454CF7E0-0A36-5E4B-8969-4201E5A24B94}" srcOrd="6" destOrd="0" presId="urn:microsoft.com/office/officeart/2005/8/layout/list1"/>
-    <dgm:cxn modelId="{D40B5963-F800-5D4F-A065-3849191BCF3C}" type="presParOf" srcId="{3D1795AF-BF6B-934D-9AAC-7B3342AB7163}" destId="{CFE57042-C5CF-4F4B-9F5D-BE9977D99151}" srcOrd="7" destOrd="0" presId="urn:microsoft.com/office/officeart/2005/8/layout/list1"/>
-    <dgm:cxn modelId="{8694BE1B-8790-314E-88A5-5E6D81EBBDE6}" type="presParOf" srcId="{3D1795AF-BF6B-934D-9AAC-7B3342AB7163}" destId="{233ECD62-CA3B-DB47-BF41-06CF8DAC9DC5}" srcOrd="8" destOrd="0" presId="urn:microsoft.com/office/officeart/2005/8/layout/list1"/>
-    <dgm:cxn modelId="{F3A26A30-00A3-4643-AF2B-7F907FBAF67A}" type="presParOf" srcId="{233ECD62-CA3B-DB47-BF41-06CF8DAC9DC5}" destId="{38CCD804-8F5B-484C-861C-8BC41EA43119}" srcOrd="0" destOrd="0" presId="urn:microsoft.com/office/officeart/2005/8/layout/list1"/>
-    <dgm:cxn modelId="{5CBEF8BD-393F-6045-A73C-8B6140AD6C6E}" type="presParOf" srcId="{233ECD62-CA3B-DB47-BF41-06CF8DAC9DC5}" destId="{2B7A1C2C-3F8F-6B45-9076-B61E7B1CDE90}" srcOrd="1" destOrd="0" presId="urn:microsoft.com/office/officeart/2005/8/layout/list1"/>
-    <dgm:cxn modelId="{7E5373AA-BD7C-EC40-A28B-8F0CF9BA501F}" type="presParOf" srcId="{3D1795AF-BF6B-934D-9AAC-7B3342AB7163}" destId="{74113B25-44B9-424D-94F8-E6F9696C869B}" srcOrd="9" destOrd="0" presId="urn:microsoft.com/office/officeart/2005/8/layout/list1"/>
-    <dgm:cxn modelId="{40BED4EA-4739-4A4F-BF89-745B38C33C30}" type="presParOf" srcId="{3D1795AF-BF6B-934D-9AAC-7B3342AB7163}" destId="{96989650-ADA7-124E-9358-E6D67E2D21AC}" srcOrd="10" destOrd="0" presId="urn:microsoft.com/office/officeart/2005/8/layout/list1"/>
+    <dgm:cxn modelId="{6533736E-E294-9042-8248-5777ED4F53C4}" type="presParOf" srcId="{3D1795AF-BF6B-934D-9AAC-7B3342AB7163}" destId="{42F99426-8FF0-D14A-85D9-93CFBC766B40}" srcOrd="0" destOrd="0" presId="urn:microsoft.com/office/officeart/2005/8/layout/list1"/>
+    <dgm:cxn modelId="{D99A694A-3632-0F47-804B-45E9C7A19862}" type="presParOf" srcId="{42F99426-8FF0-D14A-85D9-93CFBC766B40}" destId="{8945A6BC-BC77-564F-8548-3795AF595003}" srcOrd="0" destOrd="0" presId="urn:microsoft.com/office/officeart/2005/8/layout/list1"/>
+    <dgm:cxn modelId="{6A5DC876-6F6E-EF4A-8A65-03C799DB4E4C}" type="presParOf" srcId="{42F99426-8FF0-D14A-85D9-93CFBC766B40}" destId="{E16381AB-15D8-F445-AC18-294C8F0D32DD}" srcOrd="1" destOrd="0" presId="urn:microsoft.com/office/officeart/2005/8/layout/list1"/>
+    <dgm:cxn modelId="{AD73CB33-2A72-0D47-A4AF-75B4FB978E8F}" type="presParOf" srcId="{3D1795AF-BF6B-934D-9AAC-7B3342AB7163}" destId="{BAF88751-8B26-7A41-B251-C14F60B61410}" srcOrd="1" destOrd="0" presId="urn:microsoft.com/office/officeart/2005/8/layout/list1"/>
+    <dgm:cxn modelId="{7DAE5093-FB0A-3549-B915-3239FF56C847}" type="presParOf" srcId="{3D1795AF-BF6B-934D-9AAC-7B3342AB7163}" destId="{8D954B33-1F07-1640-BABC-2F73259DB681}" srcOrd="2" destOrd="0" presId="urn:microsoft.com/office/officeart/2005/8/layout/list1"/>
+    <dgm:cxn modelId="{DE5C1A55-D66E-1147-AD41-489B726E8411}" type="presParOf" srcId="{3D1795AF-BF6B-934D-9AAC-7B3342AB7163}" destId="{C82E394B-4541-2344-A5D4-6062CF12A0D5}" srcOrd="3" destOrd="0" presId="urn:microsoft.com/office/officeart/2005/8/layout/list1"/>
+    <dgm:cxn modelId="{137F014D-5BC2-FC42-8C4B-A0EC51F52072}" type="presParOf" srcId="{3D1795AF-BF6B-934D-9AAC-7B3342AB7163}" destId="{10605AB3-D164-CE4A-A614-FDFC80BF9CC7}" srcOrd="4" destOrd="0" presId="urn:microsoft.com/office/officeart/2005/8/layout/list1"/>
+    <dgm:cxn modelId="{513816F9-37E1-3247-A8DD-D0DE55F33889}" type="presParOf" srcId="{10605AB3-D164-CE4A-A614-FDFC80BF9CC7}" destId="{132D6BDB-B6A8-B24E-95F9-C03D610378B2}" srcOrd="0" destOrd="0" presId="urn:microsoft.com/office/officeart/2005/8/layout/list1"/>
+    <dgm:cxn modelId="{CE986C5E-6231-2047-A717-752E295AB667}" type="presParOf" srcId="{10605AB3-D164-CE4A-A614-FDFC80BF9CC7}" destId="{EFD967CF-84EC-F648-B5D2-203DC61AADB4}" srcOrd="1" destOrd="0" presId="urn:microsoft.com/office/officeart/2005/8/layout/list1"/>
+    <dgm:cxn modelId="{ED8A153B-91E1-C742-B642-60D559A85FED}" type="presParOf" srcId="{3D1795AF-BF6B-934D-9AAC-7B3342AB7163}" destId="{1E7ACB98-92BF-0340-9C98-3D3012D837EB}" srcOrd="5" destOrd="0" presId="urn:microsoft.com/office/officeart/2005/8/layout/list1"/>
+    <dgm:cxn modelId="{4D36E4B3-7C37-A644-AC76-C2CA506A578C}" type="presParOf" srcId="{3D1795AF-BF6B-934D-9AAC-7B3342AB7163}" destId="{454CF7E0-0A36-5E4B-8969-4201E5A24B94}" srcOrd="6" destOrd="0" presId="urn:microsoft.com/office/officeart/2005/8/layout/list1"/>
+    <dgm:cxn modelId="{6414A01D-73E7-8A45-8559-80AB30214877}" type="presParOf" srcId="{3D1795AF-BF6B-934D-9AAC-7B3342AB7163}" destId="{CFE57042-C5CF-4F4B-9F5D-BE9977D99151}" srcOrd="7" destOrd="0" presId="urn:microsoft.com/office/officeart/2005/8/layout/list1"/>
+    <dgm:cxn modelId="{FA187607-3A9F-CC4E-8CBF-7765CAE2F451}" type="presParOf" srcId="{3D1795AF-BF6B-934D-9AAC-7B3342AB7163}" destId="{233ECD62-CA3B-DB47-BF41-06CF8DAC9DC5}" srcOrd="8" destOrd="0" presId="urn:microsoft.com/office/officeart/2005/8/layout/list1"/>
+    <dgm:cxn modelId="{CA002A04-F54C-244B-B423-1574B4720DDB}" type="presParOf" srcId="{233ECD62-CA3B-DB47-BF41-06CF8DAC9DC5}" destId="{38CCD804-8F5B-484C-861C-8BC41EA43119}" srcOrd="0" destOrd="0" presId="urn:microsoft.com/office/officeart/2005/8/layout/list1"/>
+    <dgm:cxn modelId="{B433AA16-3E8E-B144-959E-80511578086A}" type="presParOf" srcId="{233ECD62-CA3B-DB47-BF41-06CF8DAC9DC5}" destId="{2B7A1C2C-3F8F-6B45-9076-B61E7B1CDE90}" srcOrd="1" destOrd="0" presId="urn:microsoft.com/office/officeart/2005/8/layout/list1"/>
+    <dgm:cxn modelId="{FC6F2167-C155-FB45-8521-DA263A3D61E0}" type="presParOf" srcId="{3D1795AF-BF6B-934D-9AAC-7B3342AB7163}" destId="{74113B25-44B9-424D-94F8-E6F9696C869B}" srcOrd="9" destOrd="0" presId="urn:microsoft.com/office/officeart/2005/8/layout/list1"/>
+    <dgm:cxn modelId="{E3A4A546-9A7E-844A-BEE8-D718D3C16FDF}" type="presParOf" srcId="{3D1795AF-BF6B-934D-9AAC-7B3342AB7163}" destId="{96989650-ADA7-124E-9358-E6D67E2D21AC}" srcOrd="10" destOrd="0" presId="urn:microsoft.com/office/officeart/2005/8/layout/list1"/>
   </dgm:cxnLst>
   <dgm:bg/>
   <dgm:whole/>
@@ -4599,28 +4611,28 @@
     </dgm:pt>
   </dgm:ptLst>
   <dgm:cxnLst>
-    <dgm:cxn modelId="{6B5468A3-97C6-DB4E-AE3F-11512BF07388}" type="presOf" srcId="{D74F872D-E195-8F42-A612-9959D846D40C}" destId="{47B15D63-8B13-AE4F-BB9E-958608ECE3BF}" srcOrd="0" destOrd="0" presId="urn:microsoft.com/office/officeart/2005/8/layout/list1"/>
+    <dgm:cxn modelId="{F0A8BF68-536B-A240-A49B-690DE75A64F0}" type="presOf" srcId="{AC9509FB-E11E-E249-B8E3-CF97BE77938E}" destId="{8D954B33-1F07-1640-BABC-2F73259DB681}" srcOrd="0" destOrd="0" presId="urn:microsoft.com/office/officeart/2005/8/layout/list1"/>
+    <dgm:cxn modelId="{10F6D58E-C81B-4E4C-8674-9A7420C9C505}" type="presOf" srcId="{D74F872D-E195-8F42-A612-9959D846D40C}" destId="{47B15D63-8B13-AE4F-BB9E-958608ECE3BF}" srcOrd="0" destOrd="0" presId="urn:microsoft.com/office/officeart/2005/8/layout/list1"/>
+    <dgm:cxn modelId="{6B8C4242-468D-544A-A615-258FABA74328}" type="presOf" srcId="{9E86E22E-ECF8-E24A-99AC-866CFFAA6D85}" destId="{504A7E33-3AC2-BA4A-A9D2-3FC0A26FB52C}" srcOrd="0" destOrd="0" presId="urn:microsoft.com/office/officeart/2005/8/layout/list1"/>
+    <dgm:cxn modelId="{6F65A5D5-7E02-DF48-8A50-9F61FEB3F2A1}" srcId="{9E86E22E-ECF8-E24A-99AC-866CFFAA6D85}" destId="{D74F872D-E195-8F42-A612-9959D846D40C}" srcOrd="0" destOrd="0" parTransId="{882FDF82-4256-924B-90C9-3536D75CF1A2}" sibTransId="{C6A741C5-53E4-CC40-921B-980770345CEC}"/>
+    <dgm:cxn modelId="{5B146453-58D8-0042-893B-F47B8DDE0528}" type="presOf" srcId="{3956EF87-1FB4-0248-8E81-1F7F0A1C44F2}" destId="{8945A6BC-BC77-564F-8548-3795AF595003}" srcOrd="0" destOrd="0" presId="urn:microsoft.com/office/officeart/2005/8/layout/list1"/>
+    <dgm:cxn modelId="{C45B9CC8-3D03-DB43-ADC4-FAF99C3A49C4}" type="presOf" srcId="{43AACC1D-6F5B-8146-B673-48B509B05035}" destId="{3D1795AF-BF6B-934D-9AAC-7B3342AB7163}" srcOrd="0" destOrd="0" presId="urn:microsoft.com/office/officeart/2005/8/layout/list1"/>
+    <dgm:cxn modelId="{79BBE25C-3EFC-F641-80E4-CDC729F9DA4A}" srcId="{3956EF87-1FB4-0248-8E81-1F7F0A1C44F2}" destId="{AC9509FB-E11E-E249-B8E3-CF97BE77938E}" srcOrd="0" destOrd="0" parTransId="{C4C4DFB0-7585-C64E-AA90-1BFF4BC79690}" sibTransId="{9F470A9D-8674-FF42-B72E-CDED00652B76}"/>
+    <dgm:cxn modelId="{0C0A59F1-59CD-B34A-8443-59695ED529C2}" srcId="{43AACC1D-6F5B-8146-B673-48B509B05035}" destId="{9E86E22E-ECF8-E24A-99AC-866CFFAA6D85}" srcOrd="1" destOrd="0" parTransId="{DEC6DC8D-51BA-134B-B216-B37A0A6F69CA}" sibTransId="{87C571C1-7A55-4E42-979D-E7A1A71A3CB9}"/>
+    <dgm:cxn modelId="{A1468117-B493-894D-8600-7CC4B558574C}" type="presOf" srcId="{9E86E22E-ECF8-E24A-99AC-866CFFAA6D85}" destId="{B3A934E0-4DC2-AE4B-AF39-73A594A1198C}" srcOrd="1" destOrd="0" presId="urn:microsoft.com/office/officeart/2005/8/layout/list1"/>
     <dgm:cxn modelId="{D16B866B-9FCE-EC43-88FA-80B0F3F62981}" srcId="{43AACC1D-6F5B-8146-B673-48B509B05035}" destId="{3956EF87-1FB4-0248-8E81-1F7F0A1C44F2}" srcOrd="0" destOrd="0" parTransId="{8C8B3416-DF81-A040-A0AE-71C44D615E84}" sibTransId="{8D26E07E-F2D2-E740-9429-BB3F9DBE2770}"/>
-    <dgm:cxn modelId="{A198612B-6DF2-EF4D-BABA-4F0AC472E012}" type="presOf" srcId="{3956EF87-1FB4-0248-8E81-1F7F0A1C44F2}" destId="{8945A6BC-BC77-564F-8548-3795AF595003}" srcOrd="0" destOrd="0" presId="urn:microsoft.com/office/officeart/2005/8/layout/list1"/>
-    <dgm:cxn modelId="{8A8D30AA-D022-9445-8EE8-CDD19C814C77}" type="presOf" srcId="{3956EF87-1FB4-0248-8E81-1F7F0A1C44F2}" destId="{E16381AB-15D8-F445-AC18-294C8F0D32DD}" srcOrd="1" destOrd="0" presId="urn:microsoft.com/office/officeart/2005/8/layout/list1"/>
-    <dgm:cxn modelId="{6F65A5D5-7E02-DF48-8A50-9F61FEB3F2A1}" srcId="{9E86E22E-ECF8-E24A-99AC-866CFFAA6D85}" destId="{D74F872D-E195-8F42-A612-9959D846D40C}" srcOrd="0" destOrd="0" parTransId="{882FDF82-4256-924B-90C9-3536D75CF1A2}" sibTransId="{C6A741C5-53E4-CC40-921B-980770345CEC}"/>
-    <dgm:cxn modelId="{0C0A59F1-59CD-B34A-8443-59695ED529C2}" srcId="{43AACC1D-6F5B-8146-B673-48B509B05035}" destId="{9E86E22E-ECF8-E24A-99AC-866CFFAA6D85}" srcOrd="1" destOrd="0" parTransId="{DEC6DC8D-51BA-134B-B216-B37A0A6F69CA}" sibTransId="{87C571C1-7A55-4E42-979D-E7A1A71A3CB9}"/>
-    <dgm:cxn modelId="{0BEFA276-8CF3-8C40-B4E3-E3D8FF3E3EA9}" type="presOf" srcId="{AC9509FB-E11E-E249-B8E3-CF97BE77938E}" destId="{8D954B33-1F07-1640-BABC-2F73259DB681}" srcOrd="0" destOrd="0" presId="urn:microsoft.com/office/officeart/2005/8/layout/list1"/>
-    <dgm:cxn modelId="{46FD5AAB-8AF6-1041-BBF1-33FBC76CB7C5}" type="presOf" srcId="{9E86E22E-ECF8-E24A-99AC-866CFFAA6D85}" destId="{B3A934E0-4DC2-AE4B-AF39-73A594A1198C}" srcOrd="1" destOrd="0" presId="urn:microsoft.com/office/officeart/2005/8/layout/list1"/>
-    <dgm:cxn modelId="{79BBE25C-3EFC-F641-80E4-CDC729F9DA4A}" srcId="{3956EF87-1FB4-0248-8E81-1F7F0A1C44F2}" destId="{AC9509FB-E11E-E249-B8E3-CF97BE77938E}" srcOrd="0" destOrd="0" parTransId="{C4C4DFB0-7585-C64E-AA90-1BFF4BC79690}" sibTransId="{9F470A9D-8674-FF42-B72E-CDED00652B76}"/>
-    <dgm:cxn modelId="{D7E43528-9383-CC4B-BCDC-88C982A12FB9}" type="presOf" srcId="{43AACC1D-6F5B-8146-B673-48B509B05035}" destId="{3D1795AF-BF6B-934D-9AAC-7B3342AB7163}" srcOrd="0" destOrd="0" presId="urn:microsoft.com/office/officeart/2005/8/layout/list1"/>
-    <dgm:cxn modelId="{616BA19E-3C8F-4743-91EE-104A1DB510D9}" type="presOf" srcId="{9E86E22E-ECF8-E24A-99AC-866CFFAA6D85}" destId="{504A7E33-3AC2-BA4A-A9D2-3FC0A26FB52C}" srcOrd="0" destOrd="0" presId="urn:microsoft.com/office/officeart/2005/8/layout/list1"/>
-    <dgm:cxn modelId="{C77BA181-4C4E-FF45-9FBC-132BFB6B1D3E}" type="presParOf" srcId="{3D1795AF-BF6B-934D-9AAC-7B3342AB7163}" destId="{42F99426-8FF0-D14A-85D9-93CFBC766B40}" srcOrd="0" destOrd="0" presId="urn:microsoft.com/office/officeart/2005/8/layout/list1"/>
-    <dgm:cxn modelId="{8971469F-DBCA-764A-9D34-7F9A18238E37}" type="presParOf" srcId="{42F99426-8FF0-D14A-85D9-93CFBC766B40}" destId="{8945A6BC-BC77-564F-8548-3795AF595003}" srcOrd="0" destOrd="0" presId="urn:microsoft.com/office/officeart/2005/8/layout/list1"/>
-    <dgm:cxn modelId="{2EBF6ABF-3DC9-3B48-A235-4BC413BE941D}" type="presParOf" srcId="{42F99426-8FF0-D14A-85D9-93CFBC766B40}" destId="{E16381AB-15D8-F445-AC18-294C8F0D32DD}" srcOrd="1" destOrd="0" presId="urn:microsoft.com/office/officeart/2005/8/layout/list1"/>
-    <dgm:cxn modelId="{BE4BEBAF-136D-6B48-A0EC-DFE3C3D83916}" type="presParOf" srcId="{3D1795AF-BF6B-934D-9AAC-7B3342AB7163}" destId="{BAF88751-8B26-7A41-B251-C14F60B61410}" srcOrd="1" destOrd="0" presId="urn:microsoft.com/office/officeart/2005/8/layout/list1"/>
-    <dgm:cxn modelId="{9C85503C-B04A-B245-B5E4-57D62EDB0A2D}" type="presParOf" srcId="{3D1795AF-BF6B-934D-9AAC-7B3342AB7163}" destId="{8D954B33-1F07-1640-BABC-2F73259DB681}" srcOrd="2" destOrd="0" presId="urn:microsoft.com/office/officeart/2005/8/layout/list1"/>
-    <dgm:cxn modelId="{7445D047-B396-AD4D-8A65-506F3F9F8358}" type="presParOf" srcId="{3D1795AF-BF6B-934D-9AAC-7B3342AB7163}" destId="{C82E394B-4541-2344-A5D4-6062CF12A0D5}" srcOrd="3" destOrd="0" presId="urn:microsoft.com/office/officeart/2005/8/layout/list1"/>
-    <dgm:cxn modelId="{2815E122-CD62-DE49-97D0-59E93D9FF853}" type="presParOf" srcId="{3D1795AF-BF6B-934D-9AAC-7B3342AB7163}" destId="{2D790F4A-4BB9-7741-BB6F-218ACC27AE6F}" srcOrd="4" destOrd="0" presId="urn:microsoft.com/office/officeart/2005/8/layout/list1"/>
-    <dgm:cxn modelId="{9E1DFA1C-A31E-444D-85BD-69B8B5C23447}" type="presParOf" srcId="{2D790F4A-4BB9-7741-BB6F-218ACC27AE6F}" destId="{504A7E33-3AC2-BA4A-A9D2-3FC0A26FB52C}" srcOrd="0" destOrd="0" presId="urn:microsoft.com/office/officeart/2005/8/layout/list1"/>
-    <dgm:cxn modelId="{9AFB1177-9FA2-394D-8E1E-1A39285F63EB}" type="presParOf" srcId="{2D790F4A-4BB9-7741-BB6F-218ACC27AE6F}" destId="{B3A934E0-4DC2-AE4B-AF39-73A594A1198C}" srcOrd="1" destOrd="0" presId="urn:microsoft.com/office/officeart/2005/8/layout/list1"/>
-    <dgm:cxn modelId="{D9686E2E-4596-1640-A40A-0A841896C2AD}" type="presParOf" srcId="{3D1795AF-BF6B-934D-9AAC-7B3342AB7163}" destId="{CD157C77-F11F-EF42-989A-9363B5DFCB07}" srcOrd="5" destOrd="0" presId="urn:microsoft.com/office/officeart/2005/8/layout/list1"/>
-    <dgm:cxn modelId="{C9076186-E0BC-BB47-AE7C-16C11D3BD3BD}" type="presParOf" srcId="{3D1795AF-BF6B-934D-9AAC-7B3342AB7163}" destId="{47B15D63-8B13-AE4F-BB9E-958608ECE3BF}" srcOrd="6" destOrd="0" presId="urn:microsoft.com/office/officeart/2005/8/layout/list1"/>
+    <dgm:cxn modelId="{005031BB-211E-B744-875D-61BBE8163302}" type="presOf" srcId="{3956EF87-1FB4-0248-8E81-1F7F0A1C44F2}" destId="{E16381AB-15D8-F445-AC18-294C8F0D32DD}" srcOrd="1" destOrd="0" presId="urn:microsoft.com/office/officeart/2005/8/layout/list1"/>
+    <dgm:cxn modelId="{15C33180-ECF7-3744-ACCE-8E3D7468668C}" type="presParOf" srcId="{3D1795AF-BF6B-934D-9AAC-7B3342AB7163}" destId="{42F99426-8FF0-D14A-85D9-93CFBC766B40}" srcOrd="0" destOrd="0" presId="urn:microsoft.com/office/officeart/2005/8/layout/list1"/>
+    <dgm:cxn modelId="{A4E9F681-16ED-F142-8902-1DE58FB14DA9}" type="presParOf" srcId="{42F99426-8FF0-D14A-85D9-93CFBC766B40}" destId="{8945A6BC-BC77-564F-8548-3795AF595003}" srcOrd="0" destOrd="0" presId="urn:microsoft.com/office/officeart/2005/8/layout/list1"/>
+    <dgm:cxn modelId="{E3CD5C5B-1C65-DD4B-B5C1-564FCA956529}" type="presParOf" srcId="{42F99426-8FF0-D14A-85D9-93CFBC766B40}" destId="{E16381AB-15D8-F445-AC18-294C8F0D32DD}" srcOrd="1" destOrd="0" presId="urn:microsoft.com/office/officeart/2005/8/layout/list1"/>
+    <dgm:cxn modelId="{C1010FB8-9C2F-4340-8A36-1136380F0568}" type="presParOf" srcId="{3D1795AF-BF6B-934D-9AAC-7B3342AB7163}" destId="{BAF88751-8B26-7A41-B251-C14F60B61410}" srcOrd="1" destOrd="0" presId="urn:microsoft.com/office/officeart/2005/8/layout/list1"/>
+    <dgm:cxn modelId="{B336437D-558B-F548-8C39-4479BD90D2D3}" type="presParOf" srcId="{3D1795AF-BF6B-934D-9AAC-7B3342AB7163}" destId="{8D954B33-1F07-1640-BABC-2F73259DB681}" srcOrd="2" destOrd="0" presId="urn:microsoft.com/office/officeart/2005/8/layout/list1"/>
+    <dgm:cxn modelId="{6B39D55B-5757-F54D-B792-753053AE8880}" type="presParOf" srcId="{3D1795AF-BF6B-934D-9AAC-7B3342AB7163}" destId="{C82E394B-4541-2344-A5D4-6062CF12A0D5}" srcOrd="3" destOrd="0" presId="urn:microsoft.com/office/officeart/2005/8/layout/list1"/>
+    <dgm:cxn modelId="{B6D7DCF7-BC09-DB41-A74E-0F602575429F}" type="presParOf" srcId="{3D1795AF-BF6B-934D-9AAC-7B3342AB7163}" destId="{2D790F4A-4BB9-7741-BB6F-218ACC27AE6F}" srcOrd="4" destOrd="0" presId="urn:microsoft.com/office/officeart/2005/8/layout/list1"/>
+    <dgm:cxn modelId="{7E25DFFD-30AA-364D-B9D6-6F7F1F9B4231}" type="presParOf" srcId="{2D790F4A-4BB9-7741-BB6F-218ACC27AE6F}" destId="{504A7E33-3AC2-BA4A-A9D2-3FC0A26FB52C}" srcOrd="0" destOrd="0" presId="urn:microsoft.com/office/officeart/2005/8/layout/list1"/>
+    <dgm:cxn modelId="{E8BBA629-7A58-1E4B-B474-676B5247AEF9}" type="presParOf" srcId="{2D790F4A-4BB9-7741-BB6F-218ACC27AE6F}" destId="{B3A934E0-4DC2-AE4B-AF39-73A594A1198C}" srcOrd="1" destOrd="0" presId="urn:microsoft.com/office/officeart/2005/8/layout/list1"/>
+    <dgm:cxn modelId="{93CAEEA6-F849-6E4B-9888-D8C54D0FB762}" type="presParOf" srcId="{3D1795AF-BF6B-934D-9AAC-7B3342AB7163}" destId="{CD157C77-F11F-EF42-989A-9363B5DFCB07}" srcOrd="5" destOrd="0" presId="urn:microsoft.com/office/officeart/2005/8/layout/list1"/>
+    <dgm:cxn modelId="{1969CD2C-A9ED-D94C-AE06-CA972B912A5C}" type="presParOf" srcId="{3D1795AF-BF6B-934D-9AAC-7B3342AB7163}" destId="{47B15D63-8B13-AE4F-BB9E-958608ECE3BF}" srcOrd="6" destOrd="0" presId="urn:microsoft.com/office/officeart/2005/8/layout/list1"/>
   </dgm:cxnLst>
   <dgm:bg/>
   <dgm:whole/>
@@ -5039,39 +5051,39 @@
     </dgm:pt>
   </dgm:ptLst>
   <dgm:cxnLst>
-    <dgm:cxn modelId="{D73692CE-F522-BB49-AE94-1FF666CC640E}" type="presOf" srcId="{A0B4CDA9-EAAF-054D-B0A3-A53491DE6E8A}" destId="{2D40204E-2F61-C742-AA34-E815AC13EF04}" srcOrd="0" destOrd="0" presId="urn:microsoft.com/office/officeart/2005/8/layout/list1"/>
+    <dgm:cxn modelId="{A9A3881A-8F2D-9A4A-9844-3EE0E59D6373}" type="presOf" srcId="{DD8AA7B8-68BF-D74C-B470-096D76EA8531}" destId="{1BC2A23D-E5BA-B749-8146-90C1EEADAA0E}" srcOrd="1" destOrd="0" presId="urn:microsoft.com/office/officeart/2005/8/layout/list1"/>
     <dgm:cxn modelId="{6F206EA6-9A4C-4F4E-944B-2C18D114D483}" srcId="{DD8AA7B8-68BF-D74C-B470-096D76EA8531}" destId="{5C7F60D6-A905-7347-82C9-7B023EEC90ED}" srcOrd="0" destOrd="0" parTransId="{86ADA4DC-12B8-8A44-B637-4428967CC29A}" sibTransId="{E77D06CD-7F4F-DF41-A1EE-A4713B07C50A}"/>
     <dgm:cxn modelId="{CE48D26D-CC48-5345-869B-B8E989608155}" srcId="{D48E0EB1-97AE-8140-AD1D-C43DF025171E}" destId="{DD8AA7B8-68BF-D74C-B470-096D76EA8531}" srcOrd="2" destOrd="0" parTransId="{5F0F9F19-7232-9B47-99F9-531EDBCE9790}" sibTransId="{9E2611A2-71C3-894C-B3DE-F1A111583052}"/>
+    <dgm:cxn modelId="{723E93E9-01A1-0C40-8AE5-22017DFEE154}" type="presOf" srcId="{DD8AA7B8-68BF-D74C-B470-096D76EA8531}" destId="{E75381EB-A056-474E-8B9A-8B981BD969F0}" srcOrd="0" destOrd="0" presId="urn:microsoft.com/office/officeart/2005/8/layout/list1"/>
     <dgm:cxn modelId="{15695461-9A11-834C-8490-CBB364FFC705}" srcId="{A0B4CDA9-EAAF-054D-B0A3-A53491DE6E8A}" destId="{1DCC08C4-2722-E240-86D6-F790EDD5F99C}" srcOrd="0" destOrd="0" parTransId="{23CE7628-1421-CC46-938D-5C6D92425E33}" sibTransId="{CC8613FF-1493-6D4C-9E84-AF52470EA395}"/>
-    <dgm:cxn modelId="{18C2A793-5ABE-9441-9603-11F236BB3CB3}" type="presOf" srcId="{DD8AA7B8-68BF-D74C-B470-096D76EA8531}" destId="{1BC2A23D-E5BA-B749-8146-90C1EEADAA0E}" srcOrd="1" destOrd="0" presId="urn:microsoft.com/office/officeart/2005/8/layout/list1"/>
-    <dgm:cxn modelId="{A36D225A-4247-FA4D-8846-75CEBC64167B}" type="presOf" srcId="{9925A379-769D-EC40-8DE2-6D11987E3C79}" destId="{D1CE88ED-2522-2E41-84AD-ED695DFC26CC}" srcOrd="0" destOrd="0" presId="urn:microsoft.com/office/officeart/2005/8/layout/list1"/>
+    <dgm:cxn modelId="{6538348C-CCF5-6244-B79F-C8F9D7B4DA67}" type="presOf" srcId="{DC8E80C8-40F4-8D42-B70D-C58960E5F01C}" destId="{38A62B4C-9396-A84F-984A-D5179BB17AC5}" srcOrd="1" destOrd="0" presId="urn:microsoft.com/office/officeart/2005/8/layout/list1"/>
+    <dgm:cxn modelId="{61DC9853-2EA0-6149-8858-C6A33C03971E}" type="presOf" srcId="{A0B4CDA9-EAAF-054D-B0A3-A53491DE6E8A}" destId="{2D40204E-2F61-C742-AA34-E815AC13EF04}" srcOrd="0" destOrd="0" presId="urn:microsoft.com/office/officeart/2005/8/layout/list1"/>
+    <dgm:cxn modelId="{034C075D-1A1A-E04F-B2F2-7B61AA617950}" type="presOf" srcId="{9925A379-769D-EC40-8DE2-6D11987E3C79}" destId="{D1CE88ED-2522-2E41-84AD-ED695DFC26CC}" srcOrd="0" destOrd="0" presId="urn:microsoft.com/office/officeart/2005/8/layout/list1"/>
+    <dgm:cxn modelId="{A25AE098-8E43-C24C-92E3-152194AC25D3}" type="presOf" srcId="{5C7F60D6-A905-7347-82C9-7B023EEC90ED}" destId="{AE7F4BB5-7428-E84F-A060-E8EE658FBA90}" srcOrd="0" destOrd="0" presId="urn:microsoft.com/office/officeart/2005/8/layout/list1"/>
     <dgm:cxn modelId="{360B65DD-5220-2E4D-A2B1-DEB0D3D0D894}" srcId="{D48E0EB1-97AE-8140-AD1D-C43DF025171E}" destId="{A0B4CDA9-EAAF-054D-B0A3-A53491DE6E8A}" srcOrd="0" destOrd="0" parTransId="{F7114D4C-FC03-2B4D-9BC3-6B039E8438E2}" sibTransId="{F6EB2555-B71E-3842-88B2-6F5D7CE1BE93}"/>
     <dgm:cxn modelId="{B9C3AFFC-DD20-3A41-B56E-1EC1A4E51D14}" srcId="{D48E0EB1-97AE-8140-AD1D-C43DF025171E}" destId="{DC8E80C8-40F4-8D42-B70D-C58960E5F01C}" srcOrd="1" destOrd="0" parTransId="{6CC77D5A-6AAC-3D4A-AB3E-0433FB87300A}" sibTransId="{D6616737-90DA-4F41-AD98-03FA2299DA78}"/>
-    <dgm:cxn modelId="{37A4C7F7-B3E3-234C-889B-001BFEBC5B6C}" type="presOf" srcId="{DC8E80C8-40F4-8D42-B70D-C58960E5F01C}" destId="{38A62B4C-9396-A84F-984A-D5179BB17AC5}" srcOrd="1" destOrd="0" presId="urn:microsoft.com/office/officeart/2005/8/layout/list1"/>
-    <dgm:cxn modelId="{DF8918BC-9000-C64B-B043-34DDFDB55E8B}" type="presOf" srcId="{D48E0EB1-97AE-8140-AD1D-C43DF025171E}" destId="{8E1E8428-674E-A549-8358-418591F328A8}" srcOrd="0" destOrd="0" presId="urn:microsoft.com/office/officeart/2005/8/layout/list1"/>
     <dgm:cxn modelId="{0980D865-0E27-CE4E-A899-0B6500C6805C}" srcId="{DC8E80C8-40F4-8D42-B70D-C58960E5F01C}" destId="{9925A379-769D-EC40-8DE2-6D11987E3C79}" srcOrd="0" destOrd="0" parTransId="{C71C05A8-A03C-D04C-BFE6-3DDABA39548B}" sibTransId="{0A1F4903-7A05-C046-86B2-365DB94FDD82}"/>
-    <dgm:cxn modelId="{752EC258-55B0-1044-859F-15D4AE8B8847}" type="presOf" srcId="{DD8AA7B8-68BF-D74C-B470-096D76EA8531}" destId="{E75381EB-A056-474E-8B9A-8B981BD969F0}" srcOrd="0" destOrd="0" presId="urn:microsoft.com/office/officeart/2005/8/layout/list1"/>
-    <dgm:cxn modelId="{A93CD1E3-26AD-584E-8D58-98D64F60B2F2}" type="presOf" srcId="{DC8E80C8-40F4-8D42-B70D-C58960E5F01C}" destId="{4B9C98D4-8D5D-5349-9BC2-C1A27605BFFB}" srcOrd="0" destOrd="0" presId="urn:microsoft.com/office/officeart/2005/8/layout/list1"/>
-    <dgm:cxn modelId="{962120B1-3950-2F4B-AA08-110CA561A55E}" type="presOf" srcId="{A0B4CDA9-EAAF-054D-B0A3-A53491DE6E8A}" destId="{6F698DE6-B5B1-054D-A329-6A42616523DC}" srcOrd="1" destOrd="0" presId="urn:microsoft.com/office/officeart/2005/8/layout/list1"/>
-    <dgm:cxn modelId="{69FD4A38-5EF4-1A49-8F72-36CC1AA44452}" type="presOf" srcId="{1DCC08C4-2722-E240-86D6-F790EDD5F99C}" destId="{EE808AEE-D325-EF46-A073-9089B39B9D25}" srcOrd="0" destOrd="0" presId="urn:microsoft.com/office/officeart/2005/8/layout/list1"/>
-    <dgm:cxn modelId="{E0287CF5-E243-874A-9402-4A0FC5D21871}" type="presOf" srcId="{5C7F60D6-A905-7347-82C9-7B023EEC90ED}" destId="{AE7F4BB5-7428-E84F-A060-E8EE658FBA90}" srcOrd="0" destOrd="0" presId="urn:microsoft.com/office/officeart/2005/8/layout/list1"/>
-    <dgm:cxn modelId="{0B847D7B-9713-5549-845D-50F8EBAD12B8}" type="presParOf" srcId="{8E1E8428-674E-A549-8358-418591F328A8}" destId="{01B536BD-800F-3943-A753-3853BCC2BC2C}" srcOrd="0" destOrd="0" presId="urn:microsoft.com/office/officeart/2005/8/layout/list1"/>
-    <dgm:cxn modelId="{E5E40478-34AC-EA47-BB12-7F94EDB8AA9C}" type="presParOf" srcId="{01B536BD-800F-3943-A753-3853BCC2BC2C}" destId="{2D40204E-2F61-C742-AA34-E815AC13EF04}" srcOrd="0" destOrd="0" presId="urn:microsoft.com/office/officeart/2005/8/layout/list1"/>
-    <dgm:cxn modelId="{BF424BDA-DFA6-3746-B8AF-4601D7B5675A}" type="presParOf" srcId="{01B536BD-800F-3943-A753-3853BCC2BC2C}" destId="{6F698DE6-B5B1-054D-A329-6A42616523DC}" srcOrd="1" destOrd="0" presId="urn:microsoft.com/office/officeart/2005/8/layout/list1"/>
-    <dgm:cxn modelId="{37C7784C-E993-3340-A14F-E60FC3705269}" type="presParOf" srcId="{8E1E8428-674E-A549-8358-418591F328A8}" destId="{A26DBE55-F47C-8D42-9B1F-AAA430650258}" srcOrd="1" destOrd="0" presId="urn:microsoft.com/office/officeart/2005/8/layout/list1"/>
-    <dgm:cxn modelId="{9668340A-1122-6547-BC93-D26FE84E50A6}" type="presParOf" srcId="{8E1E8428-674E-A549-8358-418591F328A8}" destId="{EE808AEE-D325-EF46-A073-9089B39B9D25}" srcOrd="2" destOrd="0" presId="urn:microsoft.com/office/officeart/2005/8/layout/list1"/>
-    <dgm:cxn modelId="{5F43C96F-697F-0C4D-81EA-16C348F157A4}" type="presParOf" srcId="{8E1E8428-674E-A549-8358-418591F328A8}" destId="{137C75BE-1D9C-4D48-976C-5280320D9739}" srcOrd="3" destOrd="0" presId="urn:microsoft.com/office/officeart/2005/8/layout/list1"/>
-    <dgm:cxn modelId="{76F6C658-F175-9645-909C-0B148F1F6BFC}" type="presParOf" srcId="{8E1E8428-674E-A549-8358-418591F328A8}" destId="{C2DB4BBF-8C99-7A4C-A707-5141DCFD8700}" srcOrd="4" destOrd="0" presId="urn:microsoft.com/office/officeart/2005/8/layout/list1"/>
-    <dgm:cxn modelId="{1A19C3CF-F1B1-4143-AF61-DB00A45BB2E0}" type="presParOf" srcId="{C2DB4BBF-8C99-7A4C-A707-5141DCFD8700}" destId="{4B9C98D4-8D5D-5349-9BC2-C1A27605BFFB}" srcOrd="0" destOrd="0" presId="urn:microsoft.com/office/officeart/2005/8/layout/list1"/>
-    <dgm:cxn modelId="{2AE9DA3E-3752-8F41-AE8E-0C9EC0C7DEAB}" type="presParOf" srcId="{C2DB4BBF-8C99-7A4C-A707-5141DCFD8700}" destId="{38A62B4C-9396-A84F-984A-D5179BB17AC5}" srcOrd="1" destOrd="0" presId="urn:microsoft.com/office/officeart/2005/8/layout/list1"/>
-    <dgm:cxn modelId="{E6AC0A11-87F7-B442-B9B3-495A5C200EF6}" type="presParOf" srcId="{8E1E8428-674E-A549-8358-418591F328A8}" destId="{B245E29D-18DB-7C4B-BB46-A123AF353479}" srcOrd="5" destOrd="0" presId="urn:microsoft.com/office/officeart/2005/8/layout/list1"/>
-    <dgm:cxn modelId="{2B581117-8A84-7045-AD4F-9EAB43C87310}" type="presParOf" srcId="{8E1E8428-674E-A549-8358-418591F328A8}" destId="{D1CE88ED-2522-2E41-84AD-ED695DFC26CC}" srcOrd="6" destOrd="0" presId="urn:microsoft.com/office/officeart/2005/8/layout/list1"/>
-    <dgm:cxn modelId="{2529AD2C-B3F4-7D44-BD4F-F26BFB291798}" type="presParOf" srcId="{8E1E8428-674E-A549-8358-418591F328A8}" destId="{015F58EE-72FD-6046-A3B2-0383AFD0D223}" srcOrd="7" destOrd="0" presId="urn:microsoft.com/office/officeart/2005/8/layout/list1"/>
-    <dgm:cxn modelId="{6BA4E319-AD8A-C841-94F3-FC5063FDC8B0}" type="presParOf" srcId="{8E1E8428-674E-A549-8358-418591F328A8}" destId="{52DC8C31-98A5-5549-87F8-75A34176C676}" srcOrd="8" destOrd="0" presId="urn:microsoft.com/office/officeart/2005/8/layout/list1"/>
-    <dgm:cxn modelId="{3E906C41-CE71-4E48-851D-E5A57B5D55DD}" type="presParOf" srcId="{52DC8C31-98A5-5549-87F8-75A34176C676}" destId="{E75381EB-A056-474E-8B9A-8B981BD969F0}" srcOrd="0" destOrd="0" presId="urn:microsoft.com/office/officeart/2005/8/layout/list1"/>
-    <dgm:cxn modelId="{C52FCD3C-9C2E-1F48-81AF-E6CB5411FF2F}" type="presParOf" srcId="{52DC8C31-98A5-5549-87F8-75A34176C676}" destId="{1BC2A23D-E5BA-B749-8146-90C1EEADAA0E}" srcOrd="1" destOrd="0" presId="urn:microsoft.com/office/officeart/2005/8/layout/list1"/>
-    <dgm:cxn modelId="{C92B50EA-4EF0-A646-B615-699A9BD34D6C}" type="presParOf" srcId="{8E1E8428-674E-A549-8358-418591F328A8}" destId="{D559FEC0-3810-E447-BA35-88EEE48F0461}" srcOrd="9" destOrd="0" presId="urn:microsoft.com/office/officeart/2005/8/layout/list1"/>
-    <dgm:cxn modelId="{10014978-021D-3A4B-A035-876C41C4B0CF}" type="presParOf" srcId="{8E1E8428-674E-A549-8358-418591F328A8}" destId="{AE7F4BB5-7428-E84F-A060-E8EE658FBA90}" srcOrd="10" destOrd="0" presId="urn:microsoft.com/office/officeart/2005/8/layout/list1"/>
+    <dgm:cxn modelId="{D6B862F9-AB6D-714E-B910-D0C9FEA8BBA5}" type="presOf" srcId="{DC8E80C8-40F4-8D42-B70D-C58960E5F01C}" destId="{4B9C98D4-8D5D-5349-9BC2-C1A27605BFFB}" srcOrd="0" destOrd="0" presId="urn:microsoft.com/office/officeart/2005/8/layout/list1"/>
+    <dgm:cxn modelId="{EAE616A2-D71E-AC45-BF0C-69844BC64B6F}" type="presOf" srcId="{A0B4CDA9-EAAF-054D-B0A3-A53491DE6E8A}" destId="{6F698DE6-B5B1-054D-A329-6A42616523DC}" srcOrd="1" destOrd="0" presId="urn:microsoft.com/office/officeart/2005/8/layout/list1"/>
+    <dgm:cxn modelId="{51C18B0E-E9DE-D34A-8FC0-AC8E8FC66C9E}" type="presOf" srcId="{1DCC08C4-2722-E240-86D6-F790EDD5F99C}" destId="{EE808AEE-D325-EF46-A073-9089B39B9D25}" srcOrd="0" destOrd="0" presId="urn:microsoft.com/office/officeart/2005/8/layout/list1"/>
+    <dgm:cxn modelId="{77F13F14-8229-F84E-8A58-D4067CBA957F}" type="presOf" srcId="{D48E0EB1-97AE-8140-AD1D-C43DF025171E}" destId="{8E1E8428-674E-A549-8358-418591F328A8}" srcOrd="0" destOrd="0" presId="urn:microsoft.com/office/officeart/2005/8/layout/list1"/>
+    <dgm:cxn modelId="{9A453A17-3ACA-B24B-AD2B-8E6875E60DD2}" type="presParOf" srcId="{8E1E8428-674E-A549-8358-418591F328A8}" destId="{01B536BD-800F-3943-A753-3853BCC2BC2C}" srcOrd="0" destOrd="0" presId="urn:microsoft.com/office/officeart/2005/8/layout/list1"/>
+    <dgm:cxn modelId="{7CCFA850-C991-9542-80C5-86AF1EB3764C}" type="presParOf" srcId="{01B536BD-800F-3943-A753-3853BCC2BC2C}" destId="{2D40204E-2F61-C742-AA34-E815AC13EF04}" srcOrd="0" destOrd="0" presId="urn:microsoft.com/office/officeart/2005/8/layout/list1"/>
+    <dgm:cxn modelId="{00D83D16-C4B3-7A43-BAA2-63F20FF13882}" type="presParOf" srcId="{01B536BD-800F-3943-A753-3853BCC2BC2C}" destId="{6F698DE6-B5B1-054D-A329-6A42616523DC}" srcOrd="1" destOrd="0" presId="urn:microsoft.com/office/officeart/2005/8/layout/list1"/>
+    <dgm:cxn modelId="{46B68E62-C4C7-864F-8873-E14CD9844BE1}" type="presParOf" srcId="{8E1E8428-674E-A549-8358-418591F328A8}" destId="{A26DBE55-F47C-8D42-9B1F-AAA430650258}" srcOrd="1" destOrd="0" presId="urn:microsoft.com/office/officeart/2005/8/layout/list1"/>
+    <dgm:cxn modelId="{4024DD3E-854D-504C-9824-BBCE839D5ED1}" type="presParOf" srcId="{8E1E8428-674E-A549-8358-418591F328A8}" destId="{EE808AEE-D325-EF46-A073-9089B39B9D25}" srcOrd="2" destOrd="0" presId="urn:microsoft.com/office/officeart/2005/8/layout/list1"/>
+    <dgm:cxn modelId="{936625AB-8E73-4343-96D2-839551B503FE}" type="presParOf" srcId="{8E1E8428-674E-A549-8358-418591F328A8}" destId="{137C75BE-1D9C-4D48-976C-5280320D9739}" srcOrd="3" destOrd="0" presId="urn:microsoft.com/office/officeart/2005/8/layout/list1"/>
+    <dgm:cxn modelId="{DD957CAB-A479-EB49-B005-F19A7E832DBC}" type="presParOf" srcId="{8E1E8428-674E-A549-8358-418591F328A8}" destId="{C2DB4BBF-8C99-7A4C-A707-5141DCFD8700}" srcOrd="4" destOrd="0" presId="urn:microsoft.com/office/officeart/2005/8/layout/list1"/>
+    <dgm:cxn modelId="{772FABD7-EDB5-2743-AB0A-51F48F05B0E2}" type="presParOf" srcId="{C2DB4BBF-8C99-7A4C-A707-5141DCFD8700}" destId="{4B9C98D4-8D5D-5349-9BC2-C1A27605BFFB}" srcOrd="0" destOrd="0" presId="urn:microsoft.com/office/officeart/2005/8/layout/list1"/>
+    <dgm:cxn modelId="{09A25A89-D5DB-2948-973E-501EECE5FF5C}" type="presParOf" srcId="{C2DB4BBF-8C99-7A4C-A707-5141DCFD8700}" destId="{38A62B4C-9396-A84F-984A-D5179BB17AC5}" srcOrd="1" destOrd="0" presId="urn:microsoft.com/office/officeart/2005/8/layout/list1"/>
+    <dgm:cxn modelId="{DF42408B-BADC-2E49-8BFA-9B8BF923D235}" type="presParOf" srcId="{8E1E8428-674E-A549-8358-418591F328A8}" destId="{B245E29D-18DB-7C4B-BB46-A123AF353479}" srcOrd="5" destOrd="0" presId="urn:microsoft.com/office/officeart/2005/8/layout/list1"/>
+    <dgm:cxn modelId="{737BC5FB-E496-924A-A68B-94E31502DC2C}" type="presParOf" srcId="{8E1E8428-674E-A549-8358-418591F328A8}" destId="{D1CE88ED-2522-2E41-84AD-ED695DFC26CC}" srcOrd="6" destOrd="0" presId="urn:microsoft.com/office/officeart/2005/8/layout/list1"/>
+    <dgm:cxn modelId="{340F1BA9-F511-5E4A-9862-E562FAC41AF5}" type="presParOf" srcId="{8E1E8428-674E-A549-8358-418591F328A8}" destId="{015F58EE-72FD-6046-A3B2-0383AFD0D223}" srcOrd="7" destOrd="0" presId="urn:microsoft.com/office/officeart/2005/8/layout/list1"/>
+    <dgm:cxn modelId="{C4D98BBF-A0A6-624A-8A7F-6D330D7114A3}" type="presParOf" srcId="{8E1E8428-674E-A549-8358-418591F328A8}" destId="{52DC8C31-98A5-5549-87F8-75A34176C676}" srcOrd="8" destOrd="0" presId="urn:microsoft.com/office/officeart/2005/8/layout/list1"/>
+    <dgm:cxn modelId="{64C5D8C2-E377-214A-BC45-C25A3A7BA81B}" type="presParOf" srcId="{52DC8C31-98A5-5549-87F8-75A34176C676}" destId="{E75381EB-A056-474E-8B9A-8B981BD969F0}" srcOrd="0" destOrd="0" presId="urn:microsoft.com/office/officeart/2005/8/layout/list1"/>
+    <dgm:cxn modelId="{D6998F46-5D80-5748-A43A-B129FD7529B9}" type="presParOf" srcId="{52DC8C31-98A5-5549-87F8-75A34176C676}" destId="{1BC2A23D-E5BA-B749-8146-90C1EEADAA0E}" srcOrd="1" destOrd="0" presId="urn:microsoft.com/office/officeart/2005/8/layout/list1"/>
+    <dgm:cxn modelId="{E44C4DEF-2668-E441-982B-66BF14FB1618}" type="presParOf" srcId="{8E1E8428-674E-A549-8358-418591F328A8}" destId="{D559FEC0-3810-E447-BA35-88EEE48F0461}" srcOrd="9" destOrd="0" presId="urn:microsoft.com/office/officeart/2005/8/layout/list1"/>
+    <dgm:cxn modelId="{83F35237-D344-D346-B7E3-202CFDD68B99}" type="presParOf" srcId="{8E1E8428-674E-A549-8358-418591F328A8}" destId="{AE7F4BB5-7428-E84F-A060-E8EE658FBA90}" srcOrd="10" destOrd="0" presId="urn:microsoft.com/office/officeart/2005/8/layout/list1"/>
   </dgm:cxnLst>
   <dgm:bg/>
   <dgm:whole/>

</xml_diff>